<commit_message>
Added comments to test GitHubDesktop
</commit_message>
<xml_diff>
--- a/LendingClub_EDA_Draft.docx
+++ b/LendingClub_EDA_Draft.docx
@@ -126,25 +126,7 @@
           <w:sz w:val="22"/>
           <w:szCs w:val="22"/>
         </w:rPr>
-        <w:t xml:space="preserve">Maximum loans are for </w:t>
-      </w:r>
-      <w:proofErr w:type="gramStart"/>
-      <w:r>
-        <w:rPr>
-          <w:rFonts w:ascii="Calibri" w:hAnsi="Calibri"/>
-          <w:sz w:val="22"/>
-          <w:szCs w:val="22"/>
-        </w:rPr>
-        <w:t>3 year</w:t>
-      </w:r>
-      <w:proofErr w:type="gramEnd"/>
-      <w:r>
-        <w:rPr>
-          <w:rFonts w:ascii="Calibri" w:hAnsi="Calibri"/>
-          <w:sz w:val="22"/>
-          <w:szCs w:val="22"/>
-        </w:rPr>
-        <w:t xml:space="preserve"> duration compared to 5 year duration</w:t>
+        <w:t>Maximum loans are for 3 year duration compared to 5 year duration</w:t>
       </w:r>
     </w:p>
     <w:p>
@@ -512,6 +494,12 @@
           <w:rFonts w:ascii="Calibri" w:hAnsi="Calibri"/>
         </w:rPr>
         <w:t>Maximum loans disbursed are Grade B and C</w:t>
+      </w:r>
+      <w:r>
+        <w:rPr>
+          <w:rFonts w:ascii="Calibri" w:hAnsi="Calibri"/>
+        </w:rPr>
+        <w:t>. The distribution is right skewed.</w:t>
       </w:r>
       <w:bookmarkStart w:id="0" w:name="_GoBack"/>
       <w:bookmarkEnd w:id="0"/>

</xml_diff>

<commit_message>
Added some more graphs and summary
Added more graphs and summary
</commit_message>
<xml_diff>
--- a/LendingClub_EDA_Draft.docx
+++ b/LendingClub_EDA_Draft.docx
@@ -190,8 +190,6 @@
           <w:szCs w:val="22"/>
         </w:rPr>
       </w:pPr>
-      <w:bookmarkStart w:id="0" w:name="_GoBack"/>
-      <w:bookmarkEnd w:id="0"/>
     </w:p>
     <w:p>
       <w:pPr>
@@ -856,6 +854,602 @@
         <w:t>. The distribution is right skewed.</w:t>
       </w:r>
     </w:p>
+    <w:p/>
+    <w:p>
+      <w:r>
+        <w:t>Each of these Grades are further sub-categorized. For example: A1, A2, A3, A4, A5, B1, B2, B3 …. And so on.</w:t>
+      </w:r>
+    </w:p>
+    <w:p>
+      <w:r>
+        <w:t>The correlation between Sub-Grades (and in turn Grades) is:</w:t>
+      </w:r>
+    </w:p>
+    <w:tbl>
+      <w:tblPr>
+        <w:tblStyle w:val="TableGrid"/>
+        <w:tblW w:w="0" w:type="auto"/>
+        <w:tblLook w:val="04A0" w:firstRow="1" w:lastRow="0" w:firstColumn="1" w:lastColumn="0" w:noHBand="0" w:noVBand="1"/>
+      </w:tblPr>
+      <w:tblGrid>
+        <w:gridCol w:w="2065"/>
+        <w:gridCol w:w="2250"/>
+        <w:gridCol w:w="2070"/>
+      </w:tblGrid>
+      <w:tr>
+        <w:tc>
+          <w:tcPr>
+            <w:tcW w:w="2065" w:type="dxa"/>
+          </w:tcPr>
+          <w:p/>
+        </w:tc>
+        <w:tc>
+          <w:tcPr>
+            <w:tcW w:w="2250" w:type="dxa"/>
+          </w:tcPr>
+          <w:p>
+            <w:r>
+              <w:t>Sub-Grade</w:t>
+            </w:r>
+          </w:p>
+        </w:tc>
+        <w:tc>
+          <w:tcPr>
+            <w:tcW w:w="2070" w:type="dxa"/>
+          </w:tcPr>
+          <w:p>
+            <w:r>
+              <w:t>Interest Rate</w:t>
+            </w:r>
+          </w:p>
+        </w:tc>
+      </w:tr>
+      <w:tr>
+        <w:tc>
+          <w:tcPr>
+            <w:tcW w:w="2065" w:type="dxa"/>
+          </w:tcPr>
+          <w:p>
+            <w:r>
+              <w:t>Sub-Grade</w:t>
+            </w:r>
+          </w:p>
+        </w:tc>
+        <w:tc>
+          <w:tcPr>
+            <w:tcW w:w="2250" w:type="dxa"/>
+          </w:tcPr>
+          <w:p>
+            <w:r>
+              <w:t>1</w:t>
+            </w:r>
+          </w:p>
+        </w:tc>
+        <w:tc>
+          <w:tcPr>
+            <w:tcW w:w="2070" w:type="dxa"/>
+          </w:tcPr>
+          <w:p>
+            <w:r>
+              <w:t>0.98</w:t>
+            </w:r>
+          </w:p>
+        </w:tc>
+      </w:tr>
+      <w:tr>
+        <w:tc>
+          <w:tcPr>
+            <w:tcW w:w="2065" w:type="dxa"/>
+          </w:tcPr>
+          <w:p>
+            <w:r>
+              <w:t>Interest Rate</w:t>
+            </w:r>
+          </w:p>
+        </w:tc>
+        <w:tc>
+          <w:tcPr>
+            <w:tcW w:w="2250" w:type="dxa"/>
+          </w:tcPr>
+          <w:p>
+            <w:r>
+              <w:t>0.98</w:t>
+            </w:r>
+          </w:p>
+        </w:tc>
+        <w:tc>
+          <w:tcPr>
+            <w:tcW w:w="2070" w:type="dxa"/>
+          </w:tcPr>
+          <w:p>
+            <w:r>
+              <w:t>1</w:t>
+            </w:r>
+          </w:p>
+        </w:tc>
+      </w:tr>
+    </w:tbl>
+    <w:p>
+      <w:r>
+        <w:rPr>
+          <w:noProof/>
+        </w:rPr>
+        <w:lastRenderedPageBreak/>
+        <w:drawing>
+          <wp:anchor distT="0" distB="0" distL="114300" distR="114300" simplePos="0" relativeHeight="251661312" behindDoc="0" locked="0" layoutInCell="1" allowOverlap="1">
+            <wp:simplePos x="0" y="0"/>
+            <wp:positionH relativeFrom="margin">
+              <wp:align>left</wp:align>
+            </wp:positionH>
+            <wp:positionV relativeFrom="paragraph">
+              <wp:posOffset>323850</wp:posOffset>
+            </wp:positionV>
+            <wp:extent cx="5097780" cy="3943350"/>
+            <wp:effectExtent l="0" t="0" r="7620" b="0"/>
+            <wp:wrapThrough wrapText="bothSides">
+              <wp:wrapPolygon edited="0">
+                <wp:start x="0" y="0"/>
+                <wp:lineTo x="0" y="21496"/>
+                <wp:lineTo x="21552" y="21496"/>
+                <wp:lineTo x="21552" y="0"/>
+                <wp:lineTo x="0" y="0"/>
+              </wp:wrapPolygon>
+            </wp:wrapThrough>
+            <wp:docPr id="6" name="Picture 6"/>
+            <wp:cNvGraphicFramePr>
+              <a:graphicFrameLocks xmlns:a="http://schemas.openxmlformats.org/drawingml/2006/main" noChangeAspect="1"/>
+            </wp:cNvGraphicFramePr>
+            <a:graphic xmlns:a="http://schemas.openxmlformats.org/drawingml/2006/main">
+              <a:graphicData uri="http://schemas.openxmlformats.org/drawingml/2006/picture">
+                <pic:pic xmlns:pic="http://schemas.openxmlformats.org/drawingml/2006/picture">
+                  <pic:nvPicPr>
+                    <pic:cNvPr id="1" name=""/>
+                    <pic:cNvPicPr/>
+                  </pic:nvPicPr>
+                  <pic:blipFill>
+                    <a:blip r:embed="rId9">
+                      <a:extLst>
+                        <a:ext uri="{28A0092B-C50C-407E-A947-70E740481C1C}">
+                          <a14:useLocalDpi xmlns:a14="http://schemas.microsoft.com/office/drawing/2010/main" val="0"/>
+                        </a:ext>
+                      </a:extLst>
+                    </a:blip>
+                    <a:stretch>
+                      <a:fillRect/>
+                    </a:stretch>
+                  </pic:blipFill>
+                  <pic:spPr>
+                    <a:xfrm>
+                      <a:off x="0" y="0"/>
+                      <a:ext cx="5097780" cy="3943350"/>
+                    </a:xfrm>
+                    <a:prstGeom prst="rect">
+                      <a:avLst/>
+                    </a:prstGeom>
+                  </pic:spPr>
+                </pic:pic>
+              </a:graphicData>
+            </a:graphic>
+            <wp14:sizeRelH relativeFrom="page">
+              <wp14:pctWidth>0</wp14:pctWidth>
+            </wp14:sizeRelH>
+            <wp14:sizeRelV relativeFrom="page">
+              <wp14:pctHeight>0</wp14:pctHeight>
+            </wp14:sizeRelV>
+          </wp:anchor>
+        </w:drawing>
+      </w:r>
+      <w:r>
+        <w:t>Therefore, Grades and Sub-Grades are highly correlated to Interest Rates.</w:t>
+      </w:r>
+    </w:p>
+    <w:p/>
+    <w:p/>
+    <w:p/>
+    <w:p/>
+    <w:p/>
+    <w:p/>
+    <w:p/>
+    <w:p/>
+    <w:p/>
+    <w:p/>
+    <w:p/>
+    <w:p/>
+    <w:p/>
+    <w:p/>
+    <w:p/>
+    <w:p/>
+    <w:p/>
+    <w:p/>
+    <w:p/>
+    <w:p/>
+    <w:p>
+      <w:pPr>
+        <w:pStyle w:val="NormalWeb"/>
+        <w:spacing w:before="0" w:beforeAutospacing="0" w:after="0" w:afterAutospacing="0"/>
+        <w:rPr>
+          <w:rFonts w:ascii="Calibri" w:hAnsi="Calibri"/>
+          <w:sz w:val="22"/>
+          <w:szCs w:val="22"/>
+        </w:rPr>
+      </w:pPr>
+      <w:r>
+        <w:rPr>
+          <w:rFonts w:ascii="Calibri" w:hAnsi="Calibri"/>
+          <w:b/>
+          <w:bCs/>
+          <w:sz w:val="22"/>
+          <w:szCs w:val="22"/>
+          <w:u w:val="single"/>
+        </w:rPr>
+        <w:lastRenderedPageBreak/>
+        <w:t xml:space="preserve">Distribution of </w:t>
+      </w:r>
+      <w:r>
+        <w:rPr>
+          <w:rFonts w:ascii="Calibri" w:hAnsi="Calibri"/>
+          <w:b/>
+          <w:bCs/>
+          <w:sz w:val="22"/>
+          <w:szCs w:val="22"/>
+          <w:u w:val="single"/>
+        </w:rPr>
+        <w:t>Home Ownership</w:t>
+      </w:r>
+    </w:p>
+    <w:p>
+      <w:r>
+        <w:rPr>
+          <w:noProof/>
+        </w:rPr>
+        <w:drawing>
+          <wp:anchor distT="0" distB="0" distL="114300" distR="114300" simplePos="0" relativeHeight="251662336" behindDoc="0" locked="0" layoutInCell="1" allowOverlap="1">
+            <wp:simplePos x="0" y="0"/>
+            <wp:positionH relativeFrom="margin">
+              <wp:align>left</wp:align>
+            </wp:positionH>
+            <wp:positionV relativeFrom="paragraph">
+              <wp:posOffset>324485</wp:posOffset>
+            </wp:positionV>
+            <wp:extent cx="5353050" cy="3028950"/>
+            <wp:effectExtent l="0" t="0" r="0" b="0"/>
+            <wp:wrapThrough wrapText="bothSides">
+              <wp:wrapPolygon edited="0">
+                <wp:start x="0" y="0"/>
+                <wp:lineTo x="0" y="21464"/>
+                <wp:lineTo x="21523" y="21464"/>
+                <wp:lineTo x="21523" y="0"/>
+                <wp:lineTo x="0" y="0"/>
+              </wp:wrapPolygon>
+            </wp:wrapThrough>
+            <wp:docPr id="7" name="Picture 7"/>
+            <wp:cNvGraphicFramePr>
+              <a:graphicFrameLocks xmlns:a="http://schemas.openxmlformats.org/drawingml/2006/main" noChangeAspect="1"/>
+            </wp:cNvGraphicFramePr>
+            <a:graphic xmlns:a="http://schemas.openxmlformats.org/drawingml/2006/main">
+              <a:graphicData uri="http://schemas.openxmlformats.org/drawingml/2006/picture">
+                <pic:pic xmlns:pic="http://schemas.openxmlformats.org/drawingml/2006/picture">
+                  <pic:nvPicPr>
+                    <pic:cNvPr id="1" name=""/>
+                    <pic:cNvPicPr/>
+                  </pic:nvPicPr>
+                  <pic:blipFill>
+                    <a:blip r:embed="rId10">
+                      <a:extLst>
+                        <a:ext uri="{28A0092B-C50C-407E-A947-70E740481C1C}">
+                          <a14:useLocalDpi xmlns:a14="http://schemas.microsoft.com/office/drawing/2010/main" val="0"/>
+                        </a:ext>
+                      </a:extLst>
+                    </a:blip>
+                    <a:stretch>
+                      <a:fillRect/>
+                    </a:stretch>
+                  </pic:blipFill>
+                  <pic:spPr>
+                    <a:xfrm>
+                      <a:off x="0" y="0"/>
+                      <a:ext cx="5353050" cy="3028950"/>
+                    </a:xfrm>
+                    <a:prstGeom prst="rect">
+                      <a:avLst/>
+                    </a:prstGeom>
+                  </pic:spPr>
+                </pic:pic>
+              </a:graphicData>
+            </a:graphic>
+            <wp14:sizeRelH relativeFrom="page">
+              <wp14:pctWidth>0</wp14:pctWidth>
+            </wp14:sizeRelH>
+            <wp14:sizeRelV relativeFrom="page">
+              <wp14:pctHeight>0</wp14:pctHeight>
+            </wp14:sizeRelV>
+          </wp:anchor>
+        </w:drawing>
+      </w:r>
+    </w:p>
+    <w:p/>
+    <w:p/>
+    <w:p/>
+    <w:p/>
+    <w:p/>
+    <w:p/>
+    <w:p/>
+    <w:p/>
+    <w:p/>
+    <w:p/>
+    <w:p>
+      <w:r>
+        <w:t>This distribution illustrates that very less number of loan applicants own a house. Analysis of Type of loan distribution should give us some insight on the purpose of people opting for loan.</w:t>
+      </w:r>
+    </w:p>
+    <w:p>
+      <w:pPr>
+        <w:rPr>
+          <w:rFonts w:ascii="Calibri" w:hAnsi="Calibri"/>
+          <w:b/>
+          <w:bCs/>
+          <w:u w:val="single"/>
+        </w:rPr>
+      </w:pPr>
+      <w:r>
+        <w:rPr>
+          <w:rFonts w:ascii="Calibri" w:hAnsi="Calibri"/>
+          <w:b/>
+          <w:bCs/>
+          <w:u w:val="single"/>
+        </w:rPr>
+        <w:br w:type="page"/>
+      </w:r>
+    </w:p>
+    <w:p>
+      <w:pPr>
+        <w:rPr>
+          <w:rFonts w:ascii="Calibri" w:hAnsi="Calibri"/>
+          <w:b/>
+          <w:bCs/>
+          <w:u w:val="single"/>
+        </w:rPr>
+      </w:pPr>
+      <w:r>
+        <w:rPr>
+          <w:rFonts w:ascii="Calibri" w:hAnsi="Calibri"/>
+          <w:b/>
+          <w:bCs/>
+          <w:u w:val="single"/>
+        </w:rPr>
+        <w:lastRenderedPageBreak/>
+        <w:t xml:space="preserve">Distribution of </w:t>
+      </w:r>
+      <w:r>
+        <w:rPr>
+          <w:rFonts w:ascii="Calibri" w:hAnsi="Calibri"/>
+          <w:b/>
+          <w:bCs/>
+          <w:u w:val="single"/>
+        </w:rPr>
+        <w:t>Loan Type</w:t>
+      </w:r>
+    </w:p>
+    <w:p>
+      <w:pPr>
+        <w:rPr>
+          <w:rFonts w:ascii="Calibri" w:hAnsi="Calibri"/>
+          <w:b/>
+          <w:bCs/>
+          <w:u w:val="single"/>
+        </w:rPr>
+      </w:pPr>
+      <w:r>
+        <w:rPr>
+          <w:noProof/>
+        </w:rPr>
+        <w:drawing>
+          <wp:anchor distT="0" distB="0" distL="114300" distR="114300" simplePos="0" relativeHeight="251663360" behindDoc="0" locked="0" layoutInCell="1" allowOverlap="1">
+            <wp:simplePos x="0" y="0"/>
+            <wp:positionH relativeFrom="margin">
+              <wp:align>left</wp:align>
+            </wp:positionH>
+            <wp:positionV relativeFrom="paragraph">
+              <wp:posOffset>219075</wp:posOffset>
+            </wp:positionV>
+            <wp:extent cx="8973820" cy="4733925"/>
+            <wp:effectExtent l="0" t="0" r="0" b="9525"/>
+            <wp:wrapThrough wrapText="bothSides">
+              <wp:wrapPolygon edited="0">
+                <wp:start x="0" y="0"/>
+                <wp:lineTo x="0" y="21557"/>
+                <wp:lineTo x="21551" y="21557"/>
+                <wp:lineTo x="21551" y="0"/>
+                <wp:lineTo x="0" y="0"/>
+              </wp:wrapPolygon>
+            </wp:wrapThrough>
+            <wp:docPr id="8" name="Picture 8"/>
+            <wp:cNvGraphicFramePr>
+              <a:graphicFrameLocks xmlns:a="http://schemas.openxmlformats.org/drawingml/2006/main" noChangeAspect="1"/>
+            </wp:cNvGraphicFramePr>
+            <a:graphic xmlns:a="http://schemas.openxmlformats.org/drawingml/2006/main">
+              <a:graphicData uri="http://schemas.openxmlformats.org/drawingml/2006/picture">
+                <pic:pic xmlns:pic="http://schemas.openxmlformats.org/drawingml/2006/picture">
+                  <pic:nvPicPr>
+                    <pic:cNvPr id="1" name=""/>
+                    <pic:cNvPicPr/>
+                  </pic:nvPicPr>
+                  <pic:blipFill>
+                    <a:blip r:embed="rId11">
+                      <a:extLst>
+                        <a:ext uri="{28A0092B-C50C-407E-A947-70E740481C1C}">
+                          <a14:useLocalDpi xmlns:a14="http://schemas.microsoft.com/office/drawing/2010/main" val="0"/>
+                        </a:ext>
+                      </a:extLst>
+                    </a:blip>
+                    <a:stretch>
+                      <a:fillRect/>
+                    </a:stretch>
+                  </pic:blipFill>
+                  <pic:spPr>
+                    <a:xfrm>
+                      <a:off x="0" y="0"/>
+                      <a:ext cx="8973820" cy="4733925"/>
+                    </a:xfrm>
+                    <a:prstGeom prst="rect">
+                      <a:avLst/>
+                    </a:prstGeom>
+                  </pic:spPr>
+                </pic:pic>
+              </a:graphicData>
+            </a:graphic>
+            <wp14:sizeRelH relativeFrom="page">
+              <wp14:pctWidth>0</wp14:pctWidth>
+            </wp14:sizeRelH>
+            <wp14:sizeRelV relativeFrom="page">
+              <wp14:pctHeight>0</wp14:pctHeight>
+            </wp14:sizeRelV>
+          </wp:anchor>
+        </w:drawing>
+      </w:r>
+    </w:p>
+    <w:p/>
+    <w:p/>
+    <w:p>
+      <w:r>
+        <w:t>This distribution clearly illustrates that the maximum loans were</w:t>
+      </w:r>
+      <w:r>
+        <w:t xml:space="preserve"> taken for Debt Consolidation with</w:t>
+      </w:r>
+      <w:r>
+        <w:t xml:space="preserve"> Credit Card Payment being the second highest. That is a huge number and illustrates the fact that people are borrowing</w:t>
+      </w:r>
+      <w:r>
+        <w:t xml:space="preserve"> money</w:t>
+      </w:r>
+      <w:r>
+        <w:t xml:space="preserve"> for managing their finances or for paying Credit Card bills.</w:t>
+      </w:r>
+    </w:p>
+    <w:p/>
+    <w:p>
+      <w:pPr>
+        <w:rPr>
+          <w:rFonts w:ascii="Calibri" w:hAnsi="Calibri"/>
+          <w:b/>
+          <w:bCs/>
+          <w:u w:val="single"/>
+        </w:rPr>
+      </w:pPr>
+      <w:r>
+        <w:rPr>
+          <w:rFonts w:ascii="Calibri" w:hAnsi="Calibri"/>
+          <w:b/>
+          <w:bCs/>
+          <w:u w:val="single"/>
+        </w:rPr>
+        <w:lastRenderedPageBreak/>
+        <w:t xml:space="preserve">Distribution of </w:t>
+      </w:r>
+      <w:r>
+        <w:rPr>
+          <w:rFonts w:ascii="Calibri" w:hAnsi="Calibri"/>
+          <w:b/>
+          <w:bCs/>
+          <w:u w:val="single"/>
+        </w:rPr>
+        <w:t>State Wise Loans</w:t>
+      </w:r>
+    </w:p>
+    <w:p/>
+    <w:p>
+      <w:r>
+        <w:rPr>
+          <w:noProof/>
+        </w:rPr>
+        <w:drawing>
+          <wp:anchor distT="0" distB="0" distL="114300" distR="114300" simplePos="0" relativeHeight="251664384" behindDoc="0" locked="0" layoutInCell="1" allowOverlap="1">
+            <wp:simplePos x="0" y="0"/>
+            <wp:positionH relativeFrom="column">
+              <wp:posOffset>0</wp:posOffset>
+            </wp:positionH>
+            <wp:positionV relativeFrom="paragraph">
+              <wp:posOffset>1270</wp:posOffset>
+            </wp:positionV>
+            <wp:extent cx="9144000" cy="4456430"/>
+            <wp:effectExtent l="0" t="0" r="0" b="1270"/>
+            <wp:wrapThrough wrapText="bothSides">
+              <wp:wrapPolygon edited="0">
+                <wp:start x="0" y="0"/>
+                <wp:lineTo x="0" y="21514"/>
+                <wp:lineTo x="21555" y="21514"/>
+                <wp:lineTo x="21555" y="0"/>
+                <wp:lineTo x="0" y="0"/>
+              </wp:wrapPolygon>
+            </wp:wrapThrough>
+            <wp:docPr id="9" name="Picture 9"/>
+            <wp:cNvGraphicFramePr>
+              <a:graphicFrameLocks xmlns:a="http://schemas.openxmlformats.org/drawingml/2006/main" noChangeAspect="1"/>
+            </wp:cNvGraphicFramePr>
+            <a:graphic xmlns:a="http://schemas.openxmlformats.org/drawingml/2006/main">
+              <a:graphicData uri="http://schemas.openxmlformats.org/drawingml/2006/picture">
+                <pic:pic xmlns:pic="http://schemas.openxmlformats.org/drawingml/2006/picture">
+                  <pic:nvPicPr>
+                    <pic:cNvPr id="1" name=""/>
+                    <pic:cNvPicPr/>
+                  </pic:nvPicPr>
+                  <pic:blipFill>
+                    <a:blip r:embed="rId12">
+                      <a:extLst>
+                        <a:ext uri="{28A0092B-C50C-407E-A947-70E740481C1C}">
+                          <a14:useLocalDpi xmlns:a14="http://schemas.microsoft.com/office/drawing/2010/main" val="0"/>
+                        </a:ext>
+                      </a:extLst>
+                    </a:blip>
+                    <a:stretch>
+                      <a:fillRect/>
+                    </a:stretch>
+                  </pic:blipFill>
+                  <pic:spPr>
+                    <a:xfrm>
+                      <a:off x="0" y="0"/>
+                      <a:ext cx="9144000" cy="4456430"/>
+                    </a:xfrm>
+                    <a:prstGeom prst="rect">
+                      <a:avLst/>
+                    </a:prstGeom>
+                  </pic:spPr>
+                </pic:pic>
+              </a:graphicData>
+            </a:graphic>
+            <wp14:sizeRelH relativeFrom="page">
+              <wp14:pctWidth>0</wp14:pctWidth>
+            </wp14:sizeRelH>
+            <wp14:sizeRelV relativeFrom="page">
+              <wp14:pctHeight>0</wp14:pctHeight>
+            </wp14:sizeRelV>
+          </wp:anchor>
+        </w:drawing>
+      </w:r>
+    </w:p>
+    <w:p>
+      <w:r>
+        <w:t>California, Florida, New York and Texas</w:t>
+      </w:r>
+      <w:r>
+        <w:t xml:space="preserve"> are the top four states which have taken maximum number of loans.</w:t>
+      </w:r>
+      <w:r>
+        <w:t xml:space="preserve"> From the previous distribution of Loan Purpose, we had observed that Debt Consolidation and Credit Card Payments were the top two purpose of people borrowing money. So,</w:t>
+      </w:r>
+      <w:bookmarkStart w:id="0" w:name="_GoBack"/>
+      <w:bookmarkEnd w:id="0"/>
+      <w:r>
+        <w:t xml:space="preserve"> could we draw inference that people living in these top four borrower states are lesser in managing their finances compared to rest of states?</w:t>
+      </w:r>
+    </w:p>
+    <w:p/>
+    <w:p/>
+    <w:p/>
+    <w:p/>
+    <w:p/>
+    <w:p/>
     <w:p/>
     <w:p/>
     <w:p/>
@@ -1313,6 +1907,25 @@
       <w:szCs w:val="24"/>
     </w:rPr>
   </w:style>
+  <w:style w:type="table" w:styleId="TableGrid">
+    <w:name w:val="Table Grid"/>
+    <w:basedOn w:val="TableNormal"/>
+    <w:uiPriority w:val="59"/>
+    <w:rsid w:val="00C905C1"/>
+    <w:pPr>
+      <w:spacing w:after="0" w:line="240" w:lineRule="auto"/>
+    </w:pPr>
+    <w:tblPr>
+      <w:tblBorders>
+        <w:top w:val="single" w:sz="4" w:space="0" w:color="auto"/>
+        <w:left w:val="single" w:sz="4" w:space="0" w:color="auto"/>
+        <w:bottom w:val="single" w:sz="4" w:space="0" w:color="auto"/>
+        <w:right w:val="single" w:sz="4" w:space="0" w:color="auto"/>
+        <w:insideH w:val="single" w:sz="4" w:space="0" w:color="auto"/>
+        <w:insideV w:val="single" w:sz="4" w:space="0" w:color="auto"/>
+      </w:tblBorders>
+    </w:tblPr>
+  </w:style>
 </w:styles>
 </file>
 

</xml_diff>

<commit_message>
Added a second graph for Loan Term Distribution
Added a second graph for Loan Term Distribution which illustrates ratio of Loan Terms.
</commit_message>
<xml_diff>
--- a/LendingClub_EDA_Draft.docx
+++ b/LendingClub_EDA_Draft.docx
@@ -62,7 +62,7 @@
         </w:rPr>
         <w:drawing>
           <wp:inline distT="0" distB="0" distL="0" distR="0">
-            <wp:extent cx="7829550" cy="4343400"/>
+            <wp:extent cx="8327481" cy="4619625"/>
             <wp:effectExtent l="0" t="0" r="0" b="0"/>
             <wp:docPr id="1" name="Picture 1" descr="Machine generated alternative text:&#10;400000 &#10;350000 &#10;300000 &#10;250000 &#10;200000 &#10;150000 &#10;100000 &#10;50000 &#10;Loan Term "/>
             <wp:cNvGraphicFramePr>
@@ -93,7 +93,7 @@
                   <pic:spPr bwMode="auto">
                     <a:xfrm>
                       <a:off x="0" y="0"/>
-                      <a:ext cx="7829550" cy="4343400"/>
+                      <a:ext cx="8350381" cy="4632329"/>
                     </a:xfrm>
                     <a:prstGeom prst="rect">
                       <a:avLst/>
@@ -179,72 +179,275 @@
           <w:szCs w:val="22"/>
         </w:rPr>
       </w:pPr>
-    </w:p>
-    <w:p>
-      <w:pPr>
-        <w:pStyle w:val="NormalWeb"/>
-        <w:spacing w:before="0" w:beforeAutospacing="0" w:after="0" w:afterAutospacing="0"/>
-        <w:rPr>
-          <w:rFonts w:ascii="Calibri" w:hAnsi="Calibri"/>
-          <w:sz w:val="22"/>
-          <w:szCs w:val="22"/>
-        </w:rPr>
-      </w:pPr>
-    </w:p>
-    <w:p>
-      <w:pPr>
-        <w:pStyle w:val="NormalWeb"/>
-        <w:spacing w:before="0" w:beforeAutospacing="0" w:after="0" w:afterAutospacing="0"/>
-        <w:rPr>
-          <w:rFonts w:ascii="Calibri" w:hAnsi="Calibri"/>
-          <w:sz w:val="22"/>
-          <w:szCs w:val="22"/>
-        </w:rPr>
-      </w:pPr>
-    </w:p>
-    <w:p>
-      <w:pPr>
-        <w:pStyle w:val="NormalWeb"/>
-        <w:spacing w:before="0" w:beforeAutospacing="0" w:after="0" w:afterAutospacing="0"/>
-        <w:rPr>
-          <w:rFonts w:ascii="Calibri" w:hAnsi="Calibri"/>
-          <w:sz w:val="22"/>
-          <w:szCs w:val="22"/>
-        </w:rPr>
-      </w:pPr>
-    </w:p>
-    <w:p>
-      <w:pPr>
-        <w:pStyle w:val="NormalWeb"/>
-        <w:spacing w:before="0" w:beforeAutospacing="0" w:after="0" w:afterAutospacing="0"/>
-        <w:rPr>
-          <w:rFonts w:ascii="Calibri" w:hAnsi="Calibri"/>
-          <w:sz w:val="22"/>
-          <w:szCs w:val="22"/>
-        </w:rPr>
-      </w:pPr>
-    </w:p>
-    <w:p>
-      <w:pPr>
-        <w:pStyle w:val="NormalWeb"/>
-        <w:spacing w:before="0" w:beforeAutospacing="0" w:after="0" w:afterAutospacing="0"/>
-        <w:rPr>
-          <w:rFonts w:ascii="Calibri" w:hAnsi="Calibri"/>
-          <w:sz w:val="22"/>
-          <w:szCs w:val="22"/>
-        </w:rPr>
-      </w:pPr>
-    </w:p>
-    <w:p>
-      <w:pPr>
-        <w:pStyle w:val="NormalWeb"/>
-        <w:spacing w:before="0" w:beforeAutospacing="0" w:after="0" w:afterAutospacing="0"/>
-        <w:rPr>
-          <w:rFonts w:ascii="Calibri" w:hAnsi="Calibri"/>
-          <w:sz w:val="22"/>
-          <w:szCs w:val="22"/>
-        </w:rPr>
-      </w:pPr>
+      <w:r>
+        <w:rPr>
+          <w:noProof/>
+        </w:rPr>
+        <w:lastRenderedPageBreak/>
+        <w:drawing>
+          <wp:anchor distT="0" distB="0" distL="114300" distR="114300" simplePos="0" relativeHeight="251665408" behindDoc="0" locked="0" layoutInCell="1" allowOverlap="1">
+            <wp:simplePos x="0" y="0"/>
+            <wp:positionH relativeFrom="margin">
+              <wp:align>left</wp:align>
+            </wp:positionH>
+            <wp:positionV relativeFrom="paragraph">
+              <wp:posOffset>0</wp:posOffset>
+            </wp:positionV>
+            <wp:extent cx="4876800" cy="3759835"/>
+            <wp:effectExtent l="0" t="0" r="0" b="0"/>
+            <wp:wrapThrough wrapText="bothSides">
+              <wp:wrapPolygon edited="0">
+                <wp:start x="0" y="0"/>
+                <wp:lineTo x="0" y="21450"/>
+                <wp:lineTo x="21516" y="21450"/>
+                <wp:lineTo x="21516" y="0"/>
+                <wp:lineTo x="0" y="0"/>
+              </wp:wrapPolygon>
+            </wp:wrapThrough>
+            <wp:docPr id="10" name="Picture 10"/>
+            <wp:cNvGraphicFramePr>
+              <a:graphicFrameLocks xmlns:a="http://schemas.openxmlformats.org/drawingml/2006/main" noChangeAspect="1"/>
+            </wp:cNvGraphicFramePr>
+            <a:graphic xmlns:a="http://schemas.openxmlformats.org/drawingml/2006/main">
+              <a:graphicData uri="http://schemas.openxmlformats.org/drawingml/2006/picture">
+                <pic:pic xmlns:pic="http://schemas.openxmlformats.org/drawingml/2006/picture">
+                  <pic:nvPicPr>
+                    <pic:cNvPr id="1" name=""/>
+                    <pic:cNvPicPr/>
+                  </pic:nvPicPr>
+                  <pic:blipFill>
+                    <a:blip r:embed="rId5">
+                      <a:extLst>
+                        <a:ext uri="{28A0092B-C50C-407E-A947-70E740481C1C}">
+                          <a14:useLocalDpi xmlns:a14="http://schemas.microsoft.com/office/drawing/2010/main" val="0"/>
+                        </a:ext>
+                      </a:extLst>
+                    </a:blip>
+                    <a:stretch>
+                      <a:fillRect/>
+                    </a:stretch>
+                  </pic:blipFill>
+                  <pic:spPr>
+                    <a:xfrm>
+                      <a:off x="0" y="0"/>
+                      <a:ext cx="4876800" cy="3759835"/>
+                    </a:xfrm>
+                    <a:prstGeom prst="rect">
+                      <a:avLst/>
+                    </a:prstGeom>
+                  </pic:spPr>
+                </pic:pic>
+              </a:graphicData>
+            </a:graphic>
+            <wp14:sizeRelH relativeFrom="page">
+              <wp14:pctWidth>0</wp14:pctWidth>
+            </wp14:sizeRelH>
+            <wp14:sizeRelV relativeFrom="page">
+              <wp14:pctHeight>0</wp14:pctHeight>
+            </wp14:sizeRelV>
+          </wp:anchor>
+        </w:drawing>
+      </w:r>
+    </w:p>
+    <w:p>
+      <w:pPr>
+        <w:pStyle w:val="NormalWeb"/>
+        <w:spacing w:before="0" w:beforeAutospacing="0" w:after="0" w:afterAutospacing="0"/>
+        <w:rPr>
+          <w:rFonts w:ascii="Calibri" w:hAnsi="Calibri"/>
+          <w:sz w:val="22"/>
+          <w:szCs w:val="22"/>
+        </w:rPr>
+      </w:pPr>
+    </w:p>
+    <w:p>
+      <w:pPr>
+        <w:pStyle w:val="NormalWeb"/>
+        <w:spacing w:before="0" w:beforeAutospacing="0" w:after="0" w:afterAutospacing="0"/>
+        <w:rPr>
+          <w:rFonts w:ascii="Calibri" w:hAnsi="Calibri"/>
+          <w:sz w:val="22"/>
+          <w:szCs w:val="22"/>
+        </w:rPr>
+      </w:pPr>
+    </w:p>
+    <w:p>
+      <w:pPr>
+        <w:pStyle w:val="NormalWeb"/>
+        <w:spacing w:before="0" w:beforeAutospacing="0" w:after="0" w:afterAutospacing="0"/>
+        <w:rPr>
+          <w:rFonts w:ascii="Calibri" w:hAnsi="Calibri"/>
+          <w:sz w:val="22"/>
+          <w:szCs w:val="22"/>
+        </w:rPr>
+      </w:pPr>
+    </w:p>
+    <w:p>
+      <w:pPr>
+        <w:pStyle w:val="NormalWeb"/>
+        <w:spacing w:before="0" w:beforeAutospacing="0" w:after="0" w:afterAutospacing="0"/>
+        <w:rPr>
+          <w:rFonts w:ascii="Calibri" w:hAnsi="Calibri"/>
+          <w:sz w:val="22"/>
+          <w:szCs w:val="22"/>
+        </w:rPr>
+      </w:pPr>
+    </w:p>
+    <w:p>
+      <w:pPr>
+        <w:pStyle w:val="NormalWeb"/>
+        <w:spacing w:before="0" w:beforeAutospacing="0" w:after="0" w:afterAutospacing="0"/>
+        <w:rPr>
+          <w:rFonts w:ascii="Calibri" w:hAnsi="Calibri"/>
+          <w:sz w:val="22"/>
+          <w:szCs w:val="22"/>
+        </w:rPr>
+      </w:pPr>
+    </w:p>
+    <w:p>
+      <w:pPr>
+        <w:pStyle w:val="NormalWeb"/>
+        <w:spacing w:before="0" w:beforeAutospacing="0" w:after="0" w:afterAutospacing="0"/>
+        <w:rPr>
+          <w:rFonts w:ascii="Calibri" w:hAnsi="Calibri"/>
+          <w:sz w:val="22"/>
+          <w:szCs w:val="22"/>
+        </w:rPr>
+      </w:pPr>
+    </w:p>
+    <w:p>
+      <w:pPr>
+        <w:pStyle w:val="NormalWeb"/>
+        <w:spacing w:before="0" w:beforeAutospacing="0" w:after="0" w:afterAutospacing="0"/>
+        <w:rPr>
+          <w:rFonts w:ascii="Calibri" w:hAnsi="Calibri"/>
+          <w:sz w:val="22"/>
+          <w:szCs w:val="22"/>
+        </w:rPr>
+      </w:pPr>
+    </w:p>
+    <w:p>
+      <w:pPr>
+        <w:pStyle w:val="NormalWeb"/>
+        <w:spacing w:before="0" w:beforeAutospacing="0" w:after="0" w:afterAutospacing="0"/>
+        <w:rPr>
+          <w:rFonts w:ascii="Calibri" w:hAnsi="Calibri"/>
+          <w:sz w:val="22"/>
+          <w:szCs w:val="22"/>
+        </w:rPr>
+      </w:pPr>
+    </w:p>
+    <w:p>
+      <w:pPr>
+        <w:pStyle w:val="NormalWeb"/>
+        <w:spacing w:before="0" w:beforeAutospacing="0" w:after="0" w:afterAutospacing="0"/>
+        <w:rPr>
+          <w:rFonts w:ascii="Calibri" w:hAnsi="Calibri"/>
+          <w:sz w:val="22"/>
+          <w:szCs w:val="22"/>
+        </w:rPr>
+      </w:pPr>
+    </w:p>
+    <w:p>
+      <w:pPr>
+        <w:pStyle w:val="NormalWeb"/>
+        <w:spacing w:before="0" w:beforeAutospacing="0" w:after="0" w:afterAutospacing="0"/>
+        <w:rPr>
+          <w:rFonts w:ascii="Calibri" w:hAnsi="Calibri"/>
+          <w:sz w:val="22"/>
+          <w:szCs w:val="22"/>
+        </w:rPr>
+      </w:pPr>
+    </w:p>
+    <w:p>
+      <w:pPr>
+        <w:pStyle w:val="NormalWeb"/>
+        <w:spacing w:before="0" w:beforeAutospacing="0" w:after="0" w:afterAutospacing="0"/>
+        <w:rPr>
+          <w:rFonts w:ascii="Calibri" w:hAnsi="Calibri"/>
+          <w:sz w:val="22"/>
+          <w:szCs w:val="22"/>
+        </w:rPr>
+      </w:pPr>
+    </w:p>
+    <w:p>
+      <w:pPr>
+        <w:pStyle w:val="NormalWeb"/>
+        <w:spacing w:before="0" w:beforeAutospacing="0" w:after="0" w:afterAutospacing="0"/>
+        <w:rPr>
+          <w:rFonts w:ascii="Calibri" w:hAnsi="Calibri"/>
+          <w:sz w:val="22"/>
+          <w:szCs w:val="22"/>
+        </w:rPr>
+      </w:pPr>
+    </w:p>
+    <w:p>
+      <w:pPr>
+        <w:pStyle w:val="NormalWeb"/>
+        <w:spacing w:before="0" w:beforeAutospacing="0" w:after="0" w:afterAutospacing="0"/>
+        <w:rPr>
+          <w:rFonts w:ascii="Calibri" w:hAnsi="Calibri"/>
+          <w:sz w:val="22"/>
+          <w:szCs w:val="22"/>
+        </w:rPr>
+      </w:pPr>
+    </w:p>
+    <w:p>
+      <w:pPr>
+        <w:pStyle w:val="NormalWeb"/>
+        <w:spacing w:before="0" w:beforeAutospacing="0" w:after="0" w:afterAutospacing="0"/>
+        <w:rPr>
+          <w:rFonts w:ascii="Calibri" w:hAnsi="Calibri"/>
+          <w:sz w:val="22"/>
+          <w:szCs w:val="22"/>
+        </w:rPr>
+      </w:pPr>
+    </w:p>
+    <w:p>
+      <w:pPr>
+        <w:pStyle w:val="NormalWeb"/>
+        <w:spacing w:before="0" w:beforeAutospacing="0" w:after="0" w:afterAutospacing="0"/>
+        <w:rPr>
+          <w:rFonts w:ascii="Calibri" w:hAnsi="Calibri"/>
+          <w:sz w:val="22"/>
+          <w:szCs w:val="22"/>
+        </w:rPr>
+      </w:pPr>
+    </w:p>
+    <w:p>
+      <w:pPr>
+        <w:pStyle w:val="NormalWeb"/>
+        <w:spacing w:before="0" w:beforeAutospacing="0" w:after="0" w:afterAutospacing="0"/>
+        <w:rPr>
+          <w:rFonts w:ascii="Calibri" w:hAnsi="Calibri"/>
+          <w:sz w:val="22"/>
+          <w:szCs w:val="22"/>
+        </w:rPr>
+      </w:pPr>
+    </w:p>
+    <w:p>
+      <w:pPr>
+        <w:pStyle w:val="NormalWeb"/>
+        <w:spacing w:before="0" w:beforeAutospacing="0" w:after="0" w:afterAutospacing="0"/>
+        <w:rPr>
+          <w:rFonts w:ascii="Calibri" w:hAnsi="Calibri"/>
+          <w:sz w:val="22"/>
+          <w:szCs w:val="22"/>
+        </w:rPr>
+      </w:pPr>
+    </w:p>
+    <w:p>
+      <w:pPr>
+        <w:pStyle w:val="NormalWeb"/>
+        <w:spacing w:before="0" w:beforeAutospacing="0" w:after="0" w:afterAutospacing="0"/>
+        <w:rPr>
+          <w:rFonts w:ascii="Calibri" w:hAnsi="Calibri"/>
+          <w:sz w:val="22"/>
+          <w:szCs w:val="22"/>
+        </w:rPr>
+      </w:pPr>
+      <w:bookmarkStart w:id="0" w:name="_GoBack"/>
+      <w:bookmarkEnd w:id="0"/>
     </w:p>
     <w:p>
       <w:pPr>
@@ -272,7 +475,10 @@
       <w:pPr>
         <w:spacing w:after="0" w:line="240" w:lineRule="auto"/>
         <w:rPr>
-          <w:rFonts w:ascii="Calibri" w:eastAsia="Times New Roman" w:hAnsi="Calibri" w:cs="Times New Roman"/>
+          <w:rFonts w:ascii="Calibri" w:hAnsi="Calibri"/>
+          <w:b/>
+          <w:bCs/>
+          <w:u w:val="single"/>
         </w:rPr>
       </w:pPr>
       <w:r>
@@ -285,16 +491,6 @@
         <w:lastRenderedPageBreak/>
         <w:t>Distribution of Loan Status</w:t>
       </w:r>
-    </w:p>
-    <w:p>
-      <w:pPr>
-        <w:rPr>
-          <w:rFonts w:ascii="Calibri" w:hAnsi="Calibri"/>
-          <w:b/>
-          <w:bCs/>
-          <w:u w:val="single"/>
-        </w:rPr>
-      </w:pPr>
       <w:r>
         <w:rPr>
           <w:rFonts w:ascii="Calibri" w:hAnsi="Calibri"/>
@@ -334,7 +530,7 @@
                     </pic:cNvPicPr>
                   </pic:nvPicPr>
                   <pic:blipFill>
-                    <a:blip r:embed="rId5">
+                    <a:blip r:embed="rId6">
                       <a:extLst>
                         <a:ext uri="{28A0092B-C50C-407E-A947-70E740481C1C}">
                           <a14:useLocalDpi xmlns:a14="http://schemas.microsoft.com/office/drawing/2010/main" val="0"/>
@@ -389,6 +585,14 @@
           <w:rFonts w:ascii="Calibri" w:eastAsia="Times New Roman" w:hAnsi="Calibri" w:cs="Times New Roman"/>
         </w:rPr>
       </w:pPr>
+    </w:p>
+    <w:p>
+      <w:pPr>
+        <w:spacing w:after="0" w:line="240" w:lineRule="auto"/>
+        <w:rPr>
+          <w:rFonts w:ascii="Calibri" w:eastAsia="Times New Roman" w:hAnsi="Calibri" w:cs="Times New Roman"/>
+        </w:rPr>
+      </w:pPr>
       <w:r>
         <w:rPr>
           <w:rFonts w:ascii="Calibri" w:eastAsia="Times New Roman" w:hAnsi="Calibri" w:cs="Times New Roman"/>
@@ -515,7 +719,7 @@
                     <pic:cNvPicPr/>
                   </pic:nvPicPr>
                   <pic:blipFill>
-                    <a:blip r:embed="rId6">
+                    <a:blip r:embed="rId7">
                       <a:extLst>
                         <a:ext uri="{28A0092B-C50C-407E-A947-70E740481C1C}">
                           <a14:useLocalDpi xmlns:a14="http://schemas.microsoft.com/office/drawing/2010/main" val="0"/>
@@ -673,7 +877,7 @@
                     </pic:cNvPicPr>
                   </pic:nvPicPr>
                   <pic:blipFill>
-                    <a:blip r:embed="rId7">
+                    <a:blip r:embed="rId8">
                       <a:extLst>
                         <a:ext uri="{28A0092B-C50C-407E-A947-70E740481C1C}">
                           <a14:useLocalDpi xmlns:a14="http://schemas.microsoft.com/office/drawing/2010/main" val="0"/>
@@ -819,7 +1023,7 @@
                     <pic:cNvPicPr/>
                   </pic:nvPicPr>
                   <pic:blipFill>
-                    <a:blip r:embed="rId8"/>
+                    <a:blip r:embed="rId9"/>
                     <a:stretch>
                       <a:fillRect/>
                     </a:stretch>
@@ -1007,7 +1211,7 @@
                     <pic:cNvPicPr/>
                   </pic:nvPicPr>
                   <pic:blipFill>
-                    <a:blip r:embed="rId9">
+                    <a:blip r:embed="rId10">
                       <a:extLst>
                         <a:ext uri="{28A0092B-C50C-407E-A947-70E740481C1C}">
                           <a14:useLocalDpi xmlns:a14="http://schemas.microsoft.com/office/drawing/2010/main" val="0"/>
@@ -1083,18 +1287,7 @@
           <w:u w:val="single"/>
         </w:rPr>
         <w:lastRenderedPageBreak/>
-        <w:t xml:space="preserve">Distribution of </w:t>
-      </w:r>
-      <w:r>
-        <w:rPr>
-          <w:rFonts w:ascii="Calibri" w:hAnsi="Calibri"/>
-          <w:b/>
-          <w:bCs/>
-          <w:sz w:val="22"/>
-          <w:szCs w:val="22"/>
-          <w:u w:val="single"/>
-        </w:rPr>
-        <w:t>Home Ownership</w:t>
+        <w:t>Distribution of Home Ownership</w:t>
       </w:r>
     </w:p>
     <w:p>
@@ -1134,7 +1327,7 @@
                     <pic:cNvPicPr/>
                   </pic:nvPicPr>
                   <pic:blipFill>
-                    <a:blip r:embed="rId10">
+                    <a:blip r:embed="rId11">
                       <a:extLst>
                         <a:ext uri="{28A0092B-C50C-407E-A947-70E740481C1C}">
                           <a14:useLocalDpi xmlns:a14="http://schemas.microsoft.com/office/drawing/2010/main" val="0"/>
@@ -1218,16 +1411,7 @@
           <w:u w:val="single"/>
         </w:rPr>
         <w:lastRenderedPageBreak/>
-        <w:t xml:space="preserve">Distribution of </w:t>
-      </w:r>
-      <w:r>
-        <w:rPr>
-          <w:rFonts w:ascii="Calibri" w:hAnsi="Calibri"/>
-          <w:b/>
-          <w:bCs/>
-          <w:u w:val="single"/>
-        </w:rPr>
-        <w:t>Loan Type</w:t>
+        <w:t>Distribution of Loan Type</w:t>
       </w:r>
     </w:p>
     <w:p>
@@ -1275,7 +1459,7 @@
                     <pic:cNvPicPr/>
                   </pic:nvPicPr>
                   <pic:blipFill>
-                    <a:blip r:embed="rId11">
+                    <a:blip r:embed="rId12">
                       <a:extLst>
                         <a:ext uri="{28A0092B-C50C-407E-A947-70E740481C1C}">
                           <a14:useLocalDpi xmlns:a14="http://schemas.microsoft.com/office/drawing/2010/main" val="0"/>
@@ -1345,16 +1529,7 @@
           <w:u w:val="single"/>
         </w:rPr>
         <w:lastRenderedPageBreak/>
-        <w:t xml:space="preserve">Distribution of </w:t>
-      </w:r>
-      <w:r>
-        <w:rPr>
-          <w:rFonts w:ascii="Calibri" w:hAnsi="Calibri"/>
-          <w:b/>
-          <w:bCs/>
-          <w:u w:val="single"/>
-        </w:rPr>
-        <w:t>State Wise Loans</w:t>
+        <w:t>Distribution of State Wise Loans</w:t>
       </w:r>
     </w:p>
     <w:p/>
@@ -1395,7 +1570,7 @@
                     <pic:cNvPicPr/>
                   </pic:nvPicPr>
                   <pic:blipFill>
-                    <a:blip r:embed="rId12">
+                    <a:blip r:embed="rId13">
                       <a:extLst>
                         <a:ext uri="{28A0092B-C50C-407E-A947-70E740481C1C}">
                           <a14:useLocalDpi xmlns:a14="http://schemas.microsoft.com/office/drawing/2010/main" val="0"/>
@@ -1436,12 +1611,7 @@
         <w:t xml:space="preserve"> are the top four states which have taken maximum number of loans.</w:t>
       </w:r>
       <w:r>
-        <w:t xml:space="preserve"> From the previous distribution of Loan Purpose, we had observed that Debt Consolidation and Credit Card Payments were the top two purpose of people borrowing money. So,</w:t>
-      </w:r>
-      <w:bookmarkStart w:id="0" w:name="_GoBack"/>
-      <w:bookmarkEnd w:id="0"/>
-      <w:r>
-        <w:t xml:space="preserve"> could we draw inference that people living in these top four borrower states are lesser in managing their finances compared to rest of states?</w:t>
+        <w:t xml:space="preserve"> From the previous distribution of Loan Purpose, we had observed that Debt Consolidation and Credit Card Payments were the top two purpose of people borrowing money. So, could we draw inference that people living in these top four borrower states are lesser in managing their finances compared to rest of states?</w:t>
       </w:r>
     </w:p>
     <w:p/>

</xml_diff>